<commit_message>
todo: improve styling, add projects" "
</commit_message>
<xml_diff>
--- a/Portfolio.docx
+++ b/Portfolio.docx
@@ -22,13 +22,10 @@
         <w:t xml:space="preserve"> Was great practice – challenging at times – but I enjoyed having something where I present myself.  Feel free to give feedback!</w:t>
       </w:r>
     </w:p>
+    <w:p/>
     <w:p>
-      <w:bookmarkStart w:id="0" w:name="_GoBack"/>
-      <w:bookmarkEnd w:id="0"/>
-    </w:p>
-    <w:p>
-      <w:r>
-        <w:t>See the source code at:</w:t>
+      <w:r>
+        <w:t>See the live site at:</w:t>
       </w:r>
     </w:p>
     <w:p>
@@ -44,11 +41,37 @@
             <w:color w:val="0000FF"/>
             <w:u w:val="single"/>
           </w:rPr>
+          <w:t>https://stafford-portfolio.herokuapp.com/</w:t>
+        </w:r>
+      </w:hyperlink>
+    </w:p>
+    <w:p/>
+    <w:p>
+      <w:r>
+        <w:t>See the source code at:</w:t>
+      </w:r>
+    </w:p>
+    <w:p>
+      <w:pPr>
+        <w:rPr>
+          <w:rFonts w:ascii="Times New Roman" w:eastAsia="Times New Roman" w:hAnsi="Times New Roman" w:cs="Times New Roman"/>
+        </w:rPr>
+      </w:pPr>
+      <w:hyperlink r:id="rId5" w:history="1">
+        <w:r>
+          <w:rPr>
+            <w:rFonts w:ascii="Times New Roman" w:eastAsia="Times New Roman" w:hAnsi="Times New Roman" w:cs="Times New Roman"/>
+            <w:color w:val="0000FF"/>
+            <w:u w:val="single"/>
+          </w:rPr>
           <w:t>https://github.com/daniel-stafford/react-boostrap-portfolio-site</w:t>
         </w:r>
       </w:hyperlink>
     </w:p>
-    <w:p/>
+    <w:p>
+      <w:bookmarkStart w:id="0" w:name="_GoBack"/>
+      <w:bookmarkEnd w:id="0"/>
+    </w:p>
     <w:p>
       <w:r>
         <w:rPr>
@@ -71,7 +94,7 @@
                     <pic:cNvPicPr/>
                   </pic:nvPicPr>
                   <pic:blipFill>
-                    <a:blip r:embed="rId5">
+                    <a:blip r:embed="rId6">
                       <a:extLst>
                         <a:ext uri="{28A0092B-C50C-407E-A947-70E740481C1C}">
                           <a14:useLocalDpi xmlns:a14="http://schemas.microsoft.com/office/drawing/2010/main" val="0"/>
@@ -118,7 +141,7 @@
                     <pic:cNvPicPr/>
                   </pic:nvPicPr>
                   <pic:blipFill>
-                    <a:blip r:embed="rId6">
+                    <a:blip r:embed="rId7">
                       <a:extLst>
                         <a:ext uri="{28A0092B-C50C-407E-A947-70E740481C1C}">
                           <a14:useLocalDpi xmlns:a14="http://schemas.microsoft.com/office/drawing/2010/main" val="0"/>
@@ -165,7 +188,7 @@
                     <pic:cNvPicPr/>
                   </pic:nvPicPr>
                   <pic:blipFill>
-                    <a:blip r:embed="rId7">
+                    <a:blip r:embed="rId8">
                       <a:extLst>
                         <a:ext uri="{28A0092B-C50C-407E-A947-70E740481C1C}">
                           <a14:useLocalDpi xmlns:a14="http://schemas.microsoft.com/office/drawing/2010/main" val="0"/>
@@ -215,7 +238,7 @@
                     <pic:cNvPicPr/>
                   </pic:nvPicPr>
                   <pic:blipFill>
-                    <a:blip r:embed="rId6">
+                    <a:blip r:embed="rId7">
                       <a:extLst>
                         <a:ext uri="{28A0092B-C50C-407E-A947-70E740481C1C}">
                           <a14:useLocalDpi xmlns:a14="http://schemas.microsoft.com/office/drawing/2010/main" val="0"/>
@@ -265,7 +288,7 @@
                     <pic:cNvPicPr/>
                   </pic:nvPicPr>
                   <pic:blipFill>
-                    <a:blip r:embed="rId8" cstate="print">
+                    <a:blip r:embed="rId9" cstate="print">
                       <a:extLst>
                         <a:ext uri="{28A0092B-C50C-407E-A947-70E740481C1C}">
                           <a14:useLocalDpi xmlns:a14="http://schemas.microsoft.com/office/drawing/2010/main" val="0"/>
@@ -314,7 +337,7 @@
                     <pic:cNvPicPr/>
                   </pic:nvPicPr>
                   <pic:blipFill>
-                    <a:blip r:embed="rId9" cstate="print">
+                    <a:blip r:embed="rId10" cstate="print">
                       <a:extLst>
                         <a:ext uri="{28A0092B-C50C-407E-A947-70E740481C1C}">
                           <a14:useLocalDpi xmlns:a14="http://schemas.microsoft.com/office/drawing/2010/main" val="0"/>
@@ -364,7 +387,7 @@
                     <pic:cNvPicPr/>
                   </pic:nvPicPr>
                   <pic:blipFill>
-                    <a:blip r:embed="rId10" cstate="print">
+                    <a:blip r:embed="rId11" cstate="print">
                       <a:extLst>
                         <a:ext uri="{28A0092B-C50C-407E-A947-70E740481C1C}">
                           <a14:useLocalDpi xmlns:a14="http://schemas.microsoft.com/office/drawing/2010/main" val="0"/>
@@ -410,7 +433,7 @@
                     <pic:cNvPicPr/>
                   </pic:nvPicPr>
                   <pic:blipFill>
-                    <a:blip r:embed="rId11">
+                    <a:blip r:embed="rId12">
                       <a:extLst>
                         <a:ext uri="{28A0092B-C50C-407E-A947-70E740481C1C}">
                           <a14:useLocalDpi xmlns:a14="http://schemas.microsoft.com/office/drawing/2010/main" val="0"/>
@@ -460,7 +483,7 @@
                     <pic:cNvPicPr/>
                   </pic:nvPicPr>
                   <pic:blipFill>
-                    <a:blip r:embed="rId12">
+                    <a:blip r:embed="rId13">
                       <a:extLst>
                         <a:ext uri="{28A0092B-C50C-407E-A947-70E740481C1C}">
                           <a14:useLocalDpi xmlns:a14="http://schemas.microsoft.com/office/drawing/2010/main" val="0"/>
@@ -507,7 +530,7 @@
                     <pic:cNvPicPr/>
                   </pic:nvPicPr>
                   <pic:blipFill>
-                    <a:blip r:embed="rId13">
+                    <a:blip r:embed="rId14">
                       <a:extLst>
                         <a:ext uri="{28A0092B-C50C-407E-A947-70E740481C1C}">
                           <a14:useLocalDpi xmlns:a14="http://schemas.microsoft.com/office/drawing/2010/main" val="0"/>

</xml_diff>